<commit_message>
Submitting comments for Lester's Watchdog documentation
</commit_message>
<xml_diff>
--- a/thesis/Lester Alfonso Zaila jWebSocket Watchdog Client/Documments/jWebSocket - WatchDog - Developer Guide.docx
+++ b/thesis/Lester Alfonso Zaila jWebSocket Watchdog Client/Documments/jWebSocket - WatchDog - Developer Guide.docx
@@ -24,6 +24,9 @@
     <w:p>
       <w:pPr>
         <w:pStyle w:val="berschrift1"/>
+        <w:numPr>
+          <w:numberingChange w:id="0" w:author="Alexander Schulze" w:date="2012-05-27T16:50:00Z" w:original=""/>
+        </w:numPr>
       </w:pPr>
     </w:p>
     <w:p/>
@@ -31,16 +34,25 @@
     <w:p>
       <w:pPr>
         <w:pStyle w:val="berschrift1"/>
+        <w:numPr>
+          <w:numberingChange w:id="1" w:author="Alexander Schulze" w:date="2012-05-27T16:50:00Z" w:original=""/>
+        </w:numPr>
       </w:pPr>
     </w:p>
     <w:p>
       <w:pPr>
         <w:pStyle w:val="berschrift1"/>
+        <w:numPr>
+          <w:numberingChange w:id="2" w:author="Alexander Schulze" w:date="2012-05-27T16:50:00Z" w:original=""/>
+        </w:numPr>
       </w:pPr>
     </w:p>
     <w:p>
       <w:pPr>
         <w:pStyle w:val="berschrift1"/>
+        <w:numPr>
+          <w:numberingChange w:id="3" w:author="Alexander Schulze" w:date="2012-05-27T16:50:00Z" w:original=""/>
+        </w:numPr>
         <w:spacing w:line="360" w:lineRule="auto"/>
         <w:jc w:val="right"/>
       </w:pPr>
@@ -107,19 +119,42 @@
           <w:iCs/>
           <w:sz w:val="28"/>
         </w:rPr>
-        <w:t>jWebSocket Warchdog Client</w:t>
-      </w:r>
+        <w:t>jWebSocket Wa</w:t>
+      </w:r>
+      <w:ins w:id="4" w:author="Alexander Schulze" w:date="2012-05-27T16:50:00Z">
+        <w:r>
+          <w:rPr>
+            <w:rFonts w:ascii="Arial" w:hAnsi="Arial" w:cs="Arial"/>
+            <w:b/>
+            <w:bCs/>
+            <w:iCs/>
+            <w:sz w:val="28"/>
+          </w:rPr>
+          <w:t>t</w:t>
+        </w:r>
+      </w:ins>
+      <w:del w:id="5" w:author="Alexander Schulze" w:date="2012-05-27T16:50:00Z">
+        <w:r>
+          <w:rPr>
+            <w:rFonts w:ascii="Arial" w:hAnsi="Arial" w:cs="Arial"/>
+            <w:b/>
+            <w:bCs/>
+            <w:iCs/>
+            <w:sz w:val="28"/>
+          </w:rPr>
+          <w:delText>r</w:delText>
+        </w:r>
+      </w:del>
       <w:r>
         <w:rPr>
           <w:rFonts w:ascii="Arial" w:hAnsi="Arial" w:cs="Arial"/>
           <w:b/>
           <w:bCs/>
           <w:iCs/>
-        </w:rPr>
-        <w:br/>
-      </w:r>
-      <w:bookmarkStart w:id="0" w:name="_GoBack"/>
-      <w:bookmarkEnd w:id="0"/>
+          <w:sz w:val="28"/>
+        </w:rPr>
+        <w:t>chdog Client</w:t>
+      </w:r>
       <w:r>
         <w:rPr>
           <w:rFonts w:ascii="Arial" w:hAnsi="Arial" w:cs="Arial"/>
@@ -127,6 +162,17 @@
           <w:bCs/>
           <w:iCs/>
         </w:rPr>
+        <w:br/>
+      </w:r>
+      <w:bookmarkStart w:id="6" w:name="_GoBack"/>
+      <w:bookmarkEnd w:id="6"/>
+      <w:r>
+        <w:rPr>
+          <w:rFonts w:ascii="Arial" w:hAnsi="Arial" w:cs="Arial"/>
+          <w:b/>
+          <w:bCs/>
+          <w:iCs/>
+        </w:rPr>
         <w:t>1.0</w:t>
       </w:r>
     </w:p>
@@ -275,6 +321,9 @@
     <w:p>
       <w:pPr>
         <w:pStyle w:val="berschrift1"/>
+        <w:numPr>
+          <w:numberingChange w:id="7" w:author="Alexander Schulze" w:date="2012-05-27T16:50:00Z" w:original=""/>
+        </w:numPr>
       </w:pPr>
       <w:r>
         <w:t xml:space="preserve">  </w:t>
@@ -282,6 +331,26 @@
       <w:r>
         <w:t>Control de versiones</w:t>
       </w:r>
+      <w:ins w:id="8" w:author="Alexander Schulze" w:date="2012-05-27T17:06:00Z">
+        <w:r>
+          <w:t xml:space="preserve"> English please</w:t>
+        </w:r>
+      </w:ins>
+    </w:p>
+    <w:p>
+      <w:pPr>
+        <w:numPr>
+          <w:ins w:id="9" w:author="Alexander Schulze" w:date="2012-05-27T17:06:00Z"/>
+        </w:numPr>
+        <w:rPr>
+          <w:ins w:id="10" w:author="Alexander Schulze" w:date="2012-05-27T17:06:00Z"/>
+        </w:rPr>
+        <w:pPrChange w:id="11" w:author="Alexander Schulze" w:date="2012-05-27T17:06:00Z">
+          <w:pPr>
+            <w:pStyle w:val="berschrift1"/>
+          </w:pPr>
+        </w:pPrChange>
+      </w:pPr>
     </w:p>
     <w:tbl>
       <w:tblPr>
@@ -494,7 +563,31 @@
                 <w:sz w:val="22"/>
                 <w:szCs w:val="22"/>
               </w:rPr>
-              <w:t xml:space="preserve">Creating the Documment </w:t>
+              <w:t>Creating the Docu</w:t>
+            </w:r>
+            <w:del w:id="12" w:author="Alexander Schulze" w:date="2012-05-27T17:04:00Z">
+              <w:r>
+                <w:rPr>
+                  <w:rFonts w:ascii="Arial" w:hAnsi="Arial" w:cs="Arial"/>
+                  <w:i/>
+                  <w:iCs/>
+                  <w:color w:val="000000" w:themeColor="text1"/>
+                  <w:sz w:val="22"/>
+                  <w:szCs w:val="22"/>
+                </w:rPr>
+                <w:delText>m</w:delText>
+              </w:r>
+            </w:del>
+            <w:r>
+              <w:rPr>
+                <w:rFonts w:ascii="Arial" w:hAnsi="Arial" w:cs="Arial"/>
+                <w:i/>
+                <w:iCs/>
+                <w:color w:val="000000" w:themeColor="text1"/>
+                <w:sz w:val="22"/>
+                <w:szCs w:val="22"/>
+              </w:rPr>
+              <w:t xml:space="preserve">ment </w:t>
             </w:r>
           </w:p>
         </w:tc>
@@ -551,55 +644,18 @@
     <w:p>
       <w:pPr>
         <w:pStyle w:val="berschrift1"/>
-        <w:rPr>
-          <w:noProof/>
-        </w:rPr>
-      </w:pPr>
-      <w:r>
-        <w:br w:type="page"/>
-        <w:t xml:space="preserve"> </w:t>
-      </w:r>
-      <w:r>
-        <w:fldChar w:fldCharType="begin"/>
-      </w:r>
-      <w:r>
-        <w:instrText xml:space="preserve"> INDEX \r \e "</w:instrText>
-      </w:r>
-      <w:r>
-        <w:tab/>
-        <w:instrText xml:space="preserve">" \c "1" \z "3082" </w:instrText>
-      </w:r>
-      <w:r>
-        <w:fldChar w:fldCharType="separate"/>
-      </w:r>
+        <w:numPr>
+          <w:numberingChange w:id="13" w:author="Alexander Schulze" w:date="2012-05-27T16:50:00Z" w:original=""/>
+        </w:numPr>
+      </w:pPr>
     </w:p>
     <w:p>
       <w:pPr>
         <w:pStyle w:val="berschrift1"/>
-        <w:rPr>
-          <w:noProof/>
-        </w:rPr>
-        <w:sectPr>
-          <w:headerReference w:type="even" r:id="rId8"/>
-          <w:headerReference w:type="default" r:id="rId9"/>
-          <w:footerReference w:type="even" r:id="rId10"/>
-          <w:footerReference w:type="default" r:id="rId11"/>
-          <w:headerReference w:type="first" r:id="rId12"/>
-          <w:footerReference w:type="first" r:id="rId13"/>
-          <w:type w:val="continuous"/>
-          <w:pgSz w:w="11906" w:h="16838"/>
-          <w:pgMar w:top="2418" w:right="1701" w:bottom="1417" w:left="1701" w:header="849" w:gutter="0"/>
-          <w:docGrid w:linePitch="360" w:charSpace="32768"/>
-        </w:sectPr>
-      </w:pPr>
-    </w:p>
-    <w:p>
-      <w:pPr>
-        <w:pStyle w:val="berschrift1"/>
-      </w:pPr>
-      <w:r>
-        <w:fldChar w:fldCharType="end"/>
-      </w:r>
+        <w:numPr>
+          <w:numberingChange w:id="14" w:author="Alexander Schulze" w:date="2012-05-27T16:50:00Z" w:original=""/>
+        </w:numPr>
+      </w:pPr>
       <w:r>
         <w:br w:type="page"/>
       </w:r>
@@ -658,39 +714,192 @@
         <w:spacing w:before="280" w:after="240" w:line="360" w:lineRule="auto"/>
         <w:jc w:val="both"/>
         <w:rPr>
-          <w:rFonts w:ascii="Arial" w:hAnsi="Arial" w:cs="Arial"/>
-          <w:color w:val="000000"/>
-          <w:lang w:val="en-US"/>
-        </w:rPr>
-      </w:pPr>
-      <w:r>
-        <w:rPr>
-          <w:rFonts w:ascii="Arial" w:hAnsi="Arial" w:cs="Arial"/>
-          <w:color w:val="000000"/>
-          <w:lang w:val="en-US"/>
-        </w:rPr>
-        <w:t xml:space="preserve">jWebSocket Watchdog Client is the guardian of jWebSocket server, allows a WebSocket connection to the server to perform tests both the server and applications running on the same jWebSocket. </w:t>
-      </w:r>
-      <w:r>
-        <w:rPr>
-          <w:rFonts w:ascii="Arial" w:hAnsi="Arial" w:cs="Arial"/>
-          <w:color w:val="000000"/>
-          <w:lang w:val="en-US"/>
-        </w:rPr>
-        <w:t xml:space="preserve">In turn analyzes the test result and notifies the system administrator in case of failures. </w:t>
-      </w:r>
-      <w:r>
-        <w:rPr>
-          <w:rFonts w:ascii="Arial" w:hAnsi="Arial" w:cs="Arial"/>
-          <w:color w:val="000000"/>
-          <w:lang w:val="en-US"/>
-        </w:rPr>
-        <w:t>The Application Programming Interface (API). jWebSocket Watchdog Client is simple and intuitive, confirming that jWebSocket is a highly configurable and robust technology.</w:t>
+          <w:ins w:id="15" w:author="Alexander Schulze" w:date="2012-05-27T17:07:00Z"/>
+          <w:rFonts w:ascii="Arial" w:hAnsi="Arial" w:cs="Arial"/>
+          <w:color w:val="000000"/>
+          <w:lang w:val="en-US"/>
+        </w:rPr>
+      </w:pPr>
+      <w:ins w:id="16" w:author="Alexander Schulze" w:date="2012-05-27T17:06:00Z">
+        <w:r>
+          <w:rPr>
+            <w:rFonts w:ascii="Arial" w:hAnsi="Arial" w:cs="Arial"/>
+            <w:color w:val="000000"/>
+            <w:lang w:val="en-US"/>
+          </w:rPr>
+          <w:t xml:space="preserve">The </w:t>
+        </w:r>
+      </w:ins>
+      <w:r>
+        <w:rPr>
+          <w:rFonts w:ascii="Arial" w:hAnsi="Arial" w:cs="Arial"/>
+          <w:color w:val="000000"/>
+          <w:lang w:val="en-US"/>
+        </w:rPr>
+        <w:t>jWebSocket Watchdog Client is the guardian of jWebSocket server, allows a WebSocket connection to the server to perform tests both the server and applications running on the same jWebSocket</w:t>
+      </w:r>
+      <w:ins w:id="17" w:author="Alexander Schulze" w:date="2012-05-27T17:06:00Z">
+        <w:r>
+          <w:rPr>
+            <w:rFonts w:ascii="Arial" w:hAnsi="Arial" w:cs="Arial"/>
+            <w:color w:val="000000"/>
+            <w:lang w:val="en-US"/>
+          </w:rPr>
+          <w:t xml:space="preserve"> system/machine/instanc</w:t>
+        </w:r>
+      </w:ins>
+      <w:ins w:id="18" w:author="Alexander Schulze" w:date="2012-05-27T17:07:00Z">
+        <w:r>
+          <w:rPr>
+            <w:rFonts w:ascii="Arial" w:hAnsi="Arial" w:cs="Arial"/>
+            <w:color w:val="000000"/>
+            <w:lang w:val="en-US"/>
+          </w:rPr>
+          <w:t>e</w:t>
+        </w:r>
+      </w:ins>
+      <w:ins w:id="19" w:author="Alexander Schulze" w:date="2012-05-27T17:06:00Z">
+        <w:r>
+          <w:rPr>
+            <w:rFonts w:ascii="Arial" w:hAnsi="Arial" w:cs="Arial"/>
+            <w:color w:val="000000"/>
+            <w:lang w:val="en-US"/>
+          </w:rPr>
+          <w:t xml:space="preserve"> ?</w:t>
+        </w:r>
+      </w:ins>
+      <w:r>
+        <w:rPr>
+          <w:rFonts w:ascii="Arial" w:hAnsi="Arial" w:cs="Arial"/>
+          <w:color w:val="000000"/>
+          <w:lang w:val="en-US"/>
+        </w:rPr>
+        <w:t xml:space="preserve">. </w:t>
+      </w:r>
+      <w:r>
+        <w:rPr>
+          <w:rFonts w:ascii="Arial" w:hAnsi="Arial" w:cs="Arial"/>
+          <w:color w:val="000000"/>
+          <w:lang w:val="en-US"/>
+        </w:rPr>
+        <w:t xml:space="preserve">In </w:t>
+      </w:r>
+      <w:ins w:id="20" w:author="Alexander Schulze" w:date="2012-05-27T17:07:00Z">
+        <w:r>
+          <w:rPr>
+            <w:rFonts w:ascii="Arial" w:hAnsi="Arial" w:cs="Arial"/>
+            <w:color w:val="000000"/>
+            <w:lang w:val="en-US"/>
+          </w:rPr>
+          <w:t>re</w:t>
+        </w:r>
+      </w:ins>
+      <w:r>
+        <w:rPr>
+          <w:rFonts w:ascii="Arial" w:hAnsi="Arial" w:cs="Arial"/>
+          <w:color w:val="000000"/>
+          <w:lang w:val="en-US"/>
+        </w:rPr>
+        <w:t xml:space="preserve">turn </w:t>
+      </w:r>
+      <w:ins w:id="21" w:author="Alexander Schulze" w:date="2012-05-27T17:07:00Z">
+        <w:r>
+          <w:rPr>
+            <w:rFonts w:ascii="Arial" w:hAnsi="Arial" w:cs="Arial"/>
+            <w:color w:val="000000"/>
+            <w:lang w:val="en-US"/>
+          </w:rPr>
+          <w:t xml:space="preserve">it </w:t>
+        </w:r>
+      </w:ins>
+      <w:r>
+        <w:rPr>
+          <w:rFonts w:ascii="Arial" w:hAnsi="Arial" w:cs="Arial"/>
+          <w:color w:val="000000"/>
+          <w:lang w:val="en-US"/>
+        </w:rPr>
+        <w:t>analyzes the test result and notifies the system administrator in case of failures.</w:t>
+      </w:r>
+    </w:p>
+    <w:p>
+      <w:pPr>
+        <w:numPr>
+          <w:ins w:id="22" w:author="Alexander Schulze" w:date="2012-05-27T17:07:00Z"/>
+        </w:numPr>
+        <w:tabs>
+          <w:tab w:val="left" w:pos="0"/>
+        </w:tabs>
+        <w:spacing w:before="280" w:after="240" w:line="360" w:lineRule="auto"/>
+        <w:jc w:val="both"/>
+        <w:rPr>
+          <w:rFonts w:ascii="Arial" w:hAnsi="Arial" w:cs="Arial"/>
+          <w:color w:val="000000"/>
+          <w:lang w:val="en-US"/>
+        </w:rPr>
+      </w:pPr>
+      <w:del w:id="23" w:author="Alexander Schulze" w:date="2012-05-27T17:07:00Z">
+        <w:r>
+          <w:rPr>
+            <w:rFonts w:ascii="Arial" w:hAnsi="Arial" w:cs="Arial"/>
+            <w:color w:val="000000"/>
+            <w:lang w:val="en-US"/>
+          </w:rPr>
+          <w:delText xml:space="preserve"> </w:delText>
+        </w:r>
+      </w:del>
+      <w:r>
+        <w:rPr>
+          <w:rFonts w:ascii="Arial" w:hAnsi="Arial" w:cs="Arial"/>
+          <w:color w:val="000000"/>
+          <w:lang w:val="en-US"/>
+        </w:rPr>
+        <w:t>The Application Programming Interface (API)</w:t>
+      </w:r>
+      <w:ins w:id="24" w:author="Alexander Schulze" w:date="2012-05-27T17:07:00Z">
+        <w:r>
+          <w:rPr>
+            <w:rFonts w:ascii="Arial" w:hAnsi="Arial" w:cs="Arial"/>
+            <w:color w:val="000000"/>
+            <w:lang w:val="en-US"/>
+          </w:rPr>
+          <w:t xml:space="preserve"> of the</w:t>
+        </w:r>
+      </w:ins>
+      <w:del w:id="25" w:author="Alexander Schulze" w:date="2012-05-27T17:07:00Z">
+        <w:r>
+          <w:rPr>
+            <w:rFonts w:ascii="Arial" w:hAnsi="Arial" w:cs="Arial"/>
+            <w:color w:val="000000"/>
+            <w:lang w:val="en-US"/>
+          </w:rPr>
+          <w:delText>.</w:delText>
+        </w:r>
+      </w:del>
+      <w:r>
+        <w:rPr>
+          <w:rFonts w:ascii="Arial" w:hAnsi="Arial" w:cs="Arial"/>
+          <w:color w:val="000000"/>
+          <w:lang w:val="en-US"/>
+        </w:rPr>
+        <w:t xml:space="preserve"> jWebSocket Watchdog Client is simple and intuitive, confirming that jWebSocket is a highly configurable and robust technology.</w:t>
       </w:r>
     </w:p>
     <w:p>
       <w:pPr>
         <w:pStyle w:val="berschrift1"/>
+        <w:numPr>
+          <w:numberingChange w:id="26" w:author="Alexander Schulze" w:date="2012-05-27T16:50:00Z" w:original=""/>
+        </w:numPr>
+        <w:rPr>
+          <w:ins w:id="27" w:author="Alexander Schulze" w:date="2012-05-27T17:07:00Z"/>
+          <w:rPrChange w:id="28" w:author="Alexander Schulze" w:date="2012-05-27T17:07:00Z">
+            <w:rPr>
+              <w:ins w:id="29" w:author="Alexander Schulze" w:date="2012-05-27T17:07:00Z"/>
+              <w:color w:val="000000"/>
+              <w:lang w:val="en-US"/>
+            </w:rPr>
+          </w:rPrChange>
+        </w:rPr>
       </w:pPr>
       <w:r>
         <w:t xml:space="preserve">2. </w:t>
@@ -702,6 +911,42 @@
         </w:rPr>
         <w:t>Infrastructure solution.</w:t>
       </w:r>
+    </w:p>
+    <w:p>
+      <w:pPr>
+        <w:pStyle w:val="berschrift1"/>
+        <w:numPr>
+          <w:ins w:id="30" w:author="Alexander Schulze" w:date="2012-05-27T17:07:00Z"/>
+        </w:numPr>
+        <w:rPr>
+          <w:ins w:id="31" w:author="Alexander Schulze" w:date="2012-05-27T17:08:00Z"/>
+          <w:b w:val="0"/>
+          <w:rPrChange w:id="32" w:author="Alexander Schulze" w:date="2012-05-27T17:08:00Z">
+            <w:rPr>
+              <w:ins w:id="33" w:author="Alexander Schulze" w:date="2012-05-27T17:08:00Z"/>
+            </w:rPr>
+          </w:rPrChange>
+        </w:rPr>
+      </w:pPr>
+      <w:ins w:id="34" w:author="Alexander Schulze" w:date="2012-05-27T17:07:00Z">
+        <w:r>
+          <w:rPr>
+            <w:b w:val="0"/>
+            <w:rPrChange w:id="35" w:author="Alexander Schulze" w:date="2012-05-27T17:08:00Z">
+              <w:rPr/>
+            </w:rPrChange>
+          </w:rPr>
+          <w:t>Please extract image and link them as external files to use them also for the web documentation!</w:t>
+        </w:r>
+      </w:ins>
+    </w:p>
+    <w:p>
+      <w:pPr>
+        <w:pStyle w:val="berschrift1"/>
+        <w:numPr>
+          <w:ins w:id="36" w:author="Alexander Schulze" w:date="2012-05-27T17:08:00Z"/>
+        </w:numPr>
+      </w:pPr>
       <w:r>
         <w:fldChar w:fldCharType="begin"/>
       </w:r>
@@ -753,10 +998,10 @@
                     </pic:cNvPicPr>
                   </pic:nvPicPr>
                   <pic:blipFill>
-                    <a:blip r:embed="rId14">
+                    <a:blip r:embed="rId8">
                       <a:extLst>
                         <a:ext uri="{28A0092B-C50C-407E-A947-70E740481C1C}">
-                          <a14:useLocalDpi xmlns:a14="http://schemas.microsoft.com/office/drawing/2010/main" xmlns:pic="http://schemas.openxmlformats.org/drawingml/2006/picture" xmlns:a="http://schemas.openxmlformats.org/drawingml/2006/main" xmlns:wps="http://schemas.microsoft.com/office/word/2010/wordprocessingShape" xmlns:wne="http://schemas.microsoft.com/office/word/2006/wordml" xmlns:wpi="http://schemas.microsoft.com/office/word/2010/wordprocessingInk" xmlns:wpg="http://schemas.microsoft.com/office/word/2010/wordprocessingGroup" xmlns:w14="http://schemas.microsoft.com/office/word/2010/wordml" xmlns:w="http://schemas.openxmlformats.org/wordprocessingml/2006/main" xmlns:w10="urn:schemas-microsoft-com:office:word" xmlns:wp="http://schemas.openxmlformats.org/drawingml/2006/wordprocessingDrawing" xmlns:wp14="http://schemas.microsoft.com/office/word/2010/wordprocessingDrawing" xmlns:v="urn:schemas-microsoft-com:vml" xmlns:m="http://schemas.openxmlformats.org/officeDocument/2006/math" xmlns:r="http://schemas.openxmlformats.org/officeDocument/2006/relationships" xmlns:o="urn:schemas-microsoft-com:office:office" xmlns:mc="http://schemas.openxmlformats.org/markup-compatibility/2006" xmlns:wpc="http://schemas.microsoft.com/office/word/2010/wordprocessingCanvas" xmlns="" val="0"/>
+                          <a14:useLocalDpi xmlns="" xmlns:wpc="http://schemas.microsoft.com/office/word/2010/wordprocessingCanvas" xmlns:mc="http://schemas.openxmlformats.org/markup-compatibility/2006" xmlns:o="urn:schemas-microsoft-com:office:office" xmlns:r="http://schemas.openxmlformats.org/officeDocument/2006/relationships" xmlns:m="http://schemas.openxmlformats.org/officeDocument/2006/math" xmlns:v="urn:schemas-microsoft-com:vml" xmlns:wp14="http://schemas.microsoft.com/office/word/2010/wordprocessingDrawing" xmlns:wp="http://schemas.openxmlformats.org/drawingml/2006/wordprocessingDrawing" xmlns:w10="urn:schemas-microsoft-com:office:word" xmlns:w="http://schemas.openxmlformats.org/wordprocessingml/2006/main" xmlns:w14="http://schemas.microsoft.com/office/word/2010/wordml" xmlns:wpg="http://schemas.microsoft.com/office/word/2010/wordprocessingGroup" xmlns:wpi="http://schemas.microsoft.com/office/word/2010/wordprocessingInk" xmlns:wne="http://schemas.microsoft.com/office/word/2006/wordml" xmlns:wps="http://schemas.microsoft.com/office/word/2010/wordprocessingShape" xmlns:a="http://schemas.openxmlformats.org/drawingml/2006/main" xmlns:pic="http://schemas.openxmlformats.org/drawingml/2006/picture" xmlns:a14="http://schemas.microsoft.com/office/drawing/2010/main" xmlns:mv="urn:schemas-microsoft-com:mac:vml" xmlns:ve="http://schemas.openxmlformats.org/markup-compatibility/2006" xmlns:mo="http://schemas.microsoft.com/office/mac/office/2008/main" val="0"/>
                         </a:ext>
                       </a:extLst>
                     </a:blip>
@@ -806,7 +1051,31 @@
           <w:szCs w:val="18"/>
           <w:lang w:val="en-US"/>
         </w:rPr>
-        <w:t>Imagen1: Diagram describing the structure of jWebSocket Watchdog Client</w:t>
+        <w:t>Imagen1: Diagram describing the structure of</w:t>
+      </w:r>
+      <w:ins w:id="37" w:author="Alexander Schulze" w:date="2012-05-27T17:08:00Z">
+        <w:r>
+          <w:rPr>
+            <w:rFonts w:ascii="Arial" w:hAnsi="Arial" w:cs="Arial"/>
+            <w:b/>
+            <w:bCs/>
+            <w:sz w:val="18"/>
+            <w:szCs w:val="18"/>
+            <w:lang w:val="en-US"/>
+          </w:rPr>
+          <w:t xml:space="preserve"> the</w:t>
+        </w:r>
+      </w:ins>
+      <w:r>
+        <w:rPr>
+          <w:rFonts w:ascii="Arial" w:hAnsi="Arial" w:cs="Arial"/>
+          <w:b/>
+          <w:bCs/>
+          <w:sz w:val="18"/>
+          <w:szCs w:val="18"/>
+          <w:lang w:val="en-US"/>
+        </w:rPr>
+        <w:t xml:space="preserve"> jWebSocket Watchdog Client</w:t>
       </w:r>
     </w:p>
     <w:p>
@@ -866,6 +1135,9 @@
     <w:p>
       <w:pPr>
         <w:pStyle w:val="berschrift1"/>
+        <w:numPr>
+          <w:numberingChange w:id="38" w:author="Alexander Schulze" w:date="2012-05-27T16:50:00Z" w:original=""/>
+        </w:numPr>
       </w:pPr>
       <w:r>
         <w:t xml:space="preserve">3. Modularization of the extension </w:t>
@@ -888,11 +1160,22 @@
         <w:spacing w:before="280" w:after="240" w:line="360" w:lineRule="auto"/>
         <w:jc w:val="both"/>
         <w:rPr>
-          <w:rFonts w:ascii="Arial" w:hAnsi="Arial" w:cs="Arial"/>
-          <w:color w:val="000000"/>
-          <w:lang w:val="en-US"/>
-        </w:rPr>
-      </w:pPr>
+          <w:ins w:id="39" w:author="Alexander Schulze" w:date="2012-05-27T17:09:00Z"/>
+          <w:rFonts w:ascii="Arial" w:hAnsi="Arial" w:cs="Arial"/>
+          <w:color w:val="000000"/>
+          <w:lang w:val="en-US"/>
+        </w:rPr>
+      </w:pPr>
+      <w:ins w:id="40" w:author="Alexander Schulze" w:date="2012-05-27T17:08:00Z">
+        <w:r>
+          <w:rPr>
+            <w:rFonts w:ascii="Arial" w:hAnsi="Arial" w:cs="Arial"/>
+            <w:color w:val="000000"/>
+            <w:lang w:val="en-US"/>
+          </w:rPr>
+          <w:t xml:space="preserve">The </w:t>
+        </w:r>
+      </w:ins>
       <w:r>
         <w:rPr>
           <w:rFonts w:ascii="Arial" w:hAnsi="Arial" w:cs="Arial"/>
@@ -907,7 +1190,25 @@
           <w:color w:val="000000"/>
           <w:lang w:val="en-US"/>
         </w:rPr>
-        <w:t xml:space="preserve"> is separated from jWebSocket server. It is </w:t>
+        <w:t xml:space="preserve"> is separated from jWebSocket server</w:t>
+      </w:r>
+      <w:ins w:id="41" w:author="Alexander Schulze" w:date="2012-05-27T17:09:00Z">
+        <w:r>
+          <w:rPr>
+            <w:rFonts w:ascii="Arial" w:hAnsi="Arial" w:cs="Arial"/>
+            <w:color w:val="000000"/>
+            <w:lang w:val="en-US"/>
+          </w:rPr>
+          <w:t>, in order to not get affected by a potential server</w:t>
+        </w:r>
+      </w:ins>
+      <w:r>
+        <w:rPr>
+          <w:rFonts w:ascii="Arial" w:hAnsi="Arial" w:cs="Arial"/>
+          <w:color w:val="000000"/>
+          <w:lang w:val="en-US"/>
+        </w:rPr>
+        <w:t xml:space="preserve">. It is </w:t>
       </w:r>
       <w:r>
         <w:rPr>
@@ -933,6 +1234,16 @@
         </w:rPr>
         <w:t xml:space="preserve">of </w:t>
       </w:r>
+      <w:ins w:id="42" w:author="Alexander Schulze" w:date="2012-05-27T17:09:00Z">
+        <w:r>
+          <w:rPr>
+            <w:rFonts w:ascii="Arial" w:hAnsi="Arial" w:cs="Arial"/>
+            <w:color w:val="000000"/>
+            <w:lang w:val="en-US"/>
+          </w:rPr>
+          <w:t xml:space="preserve">the </w:t>
+        </w:r>
+      </w:ins>
       <w:r>
         <w:rPr>
           <w:rFonts w:ascii="Arial" w:hAnsi="Arial" w:cs="Arial"/>
@@ -955,7 +1266,42 @@
           <w:color w:val="000000"/>
           <w:lang w:val="en-US"/>
         </w:rPr>
-        <w:t xml:space="preserve">. The following diagram can observe the structure of the jWebSocket </w:t>
+        <w:t xml:space="preserve">. </w:t>
+      </w:r>
+      <w:ins w:id="43" w:author="Alexander Schulze" w:date="2012-05-27T17:09:00Z">
+        <w:r>
+          <w:rPr>
+            <w:rFonts w:ascii="Arial" w:hAnsi="Arial" w:cs="Arial"/>
+            <w:color w:val="000000"/>
+            <w:lang w:val="en-US"/>
+          </w:rPr>
+          <w:t>Can/should it run on a separate machine?</w:t>
+        </w:r>
+      </w:ins>
+    </w:p>
+    <w:p>
+      <w:pPr>
+        <w:numPr>
+          <w:ins w:id="44" w:author="Alexander Schulze" w:date="2012-05-27T17:10:00Z"/>
+        </w:numPr>
+        <w:tabs>
+          <w:tab w:val="left" w:pos="0"/>
+        </w:tabs>
+        <w:spacing w:before="280" w:after="240" w:line="360" w:lineRule="auto"/>
+        <w:jc w:val="both"/>
+        <w:rPr>
+          <w:rFonts w:ascii="Arial" w:hAnsi="Arial" w:cs="Arial"/>
+          <w:color w:val="000000"/>
+          <w:lang w:val="en-US"/>
+        </w:rPr>
+      </w:pPr>
+      <w:r>
+        <w:rPr>
+          <w:rFonts w:ascii="Arial" w:hAnsi="Arial" w:cs="Arial"/>
+          <w:color w:val="000000"/>
+          <w:lang w:val="en-US"/>
+        </w:rPr>
+        <w:t xml:space="preserve">The following diagram can observe the structure of the jWebSocket </w:t>
       </w:r>
       <w:r>
         <w:rPr>
@@ -1007,10 +1353,10 @@
                     </pic:cNvPicPr>
                   </pic:nvPicPr>
                   <pic:blipFill>
-                    <a:blip r:embed="rId15">
+                    <a:blip r:embed="rId9">
                       <a:extLst>
                         <a:ext uri="{28A0092B-C50C-407E-A947-70E740481C1C}">
-                          <a14:useLocalDpi xmlns:a14="http://schemas.microsoft.com/office/drawing/2010/main" xmlns:pic="http://schemas.openxmlformats.org/drawingml/2006/picture" xmlns:a="http://schemas.openxmlformats.org/drawingml/2006/main" xmlns:wps="http://schemas.microsoft.com/office/word/2010/wordprocessingShape" xmlns:wne="http://schemas.microsoft.com/office/word/2006/wordml" xmlns:wpi="http://schemas.microsoft.com/office/word/2010/wordprocessingInk" xmlns:wpg="http://schemas.microsoft.com/office/word/2010/wordprocessingGroup" xmlns:w14="http://schemas.microsoft.com/office/word/2010/wordml" xmlns:w="http://schemas.openxmlformats.org/wordprocessingml/2006/main" xmlns:w10="urn:schemas-microsoft-com:office:word" xmlns:wp="http://schemas.openxmlformats.org/drawingml/2006/wordprocessingDrawing" xmlns:wp14="http://schemas.microsoft.com/office/word/2010/wordprocessingDrawing" xmlns:v="urn:schemas-microsoft-com:vml" xmlns:m="http://schemas.openxmlformats.org/officeDocument/2006/math" xmlns:r="http://schemas.openxmlformats.org/officeDocument/2006/relationships" xmlns:o="urn:schemas-microsoft-com:office:office" xmlns:mc="http://schemas.openxmlformats.org/markup-compatibility/2006" xmlns:wpc="http://schemas.microsoft.com/office/word/2010/wordprocessingCanvas" xmlns="" val="0"/>
+                          <a14:useLocalDpi xmlns="" xmlns:wpc="http://schemas.microsoft.com/office/word/2010/wordprocessingCanvas" xmlns:mc="http://schemas.openxmlformats.org/markup-compatibility/2006" xmlns:o="urn:schemas-microsoft-com:office:office" xmlns:r="http://schemas.openxmlformats.org/officeDocument/2006/relationships" xmlns:m="http://schemas.openxmlformats.org/officeDocument/2006/math" xmlns:v="urn:schemas-microsoft-com:vml" xmlns:wp14="http://schemas.microsoft.com/office/word/2010/wordprocessingDrawing" xmlns:wp="http://schemas.openxmlformats.org/drawingml/2006/wordprocessingDrawing" xmlns:w10="urn:schemas-microsoft-com:office:word" xmlns:w="http://schemas.openxmlformats.org/wordprocessingml/2006/main" xmlns:w14="http://schemas.microsoft.com/office/word/2010/wordml" xmlns:wpg="http://schemas.microsoft.com/office/word/2010/wordprocessingGroup" xmlns:wpi="http://schemas.microsoft.com/office/word/2010/wordprocessingInk" xmlns:wne="http://schemas.microsoft.com/office/word/2006/wordml" xmlns:wps="http://schemas.microsoft.com/office/word/2010/wordprocessingShape" xmlns:a="http://schemas.openxmlformats.org/drawingml/2006/main" xmlns:pic="http://schemas.openxmlformats.org/drawingml/2006/picture" xmlns:a14="http://schemas.microsoft.com/office/drawing/2010/main" xmlns:mv="urn:schemas-microsoft-com:mac:vml" xmlns:ve="http://schemas.openxmlformats.org/markup-compatibility/2006" xmlns:mo="http://schemas.microsoft.com/office/mac/office/2008/main" val="0"/>
                         </a:ext>
                       </a:extLst>
                     </a:blip>
@@ -1102,6 +1448,9 @@
     <w:p>
       <w:pPr>
         <w:pStyle w:val="berschrift1"/>
+        <w:numPr>
+          <w:numberingChange w:id="45" w:author="Alexander Schulze" w:date="2012-05-27T16:50:00Z" w:original=""/>
+        </w:numPr>
       </w:pPr>
       <w:r>
         <w:t xml:space="preserve">4. </w:t>
@@ -1142,6 +1491,9 @@
     <w:p>
       <w:pPr>
         <w:pStyle w:val="berschrift1"/>
+        <w:numPr>
+          <w:numberingChange w:id="46" w:author="Alexander Schulze" w:date="2012-05-27T16:50:00Z" w:original=""/>
+        </w:numPr>
         <w:rPr>
           <w:sz w:val="28"/>
           <w:szCs w:val="28"/>
@@ -1151,6 +1503,9 @@
     <w:p>
       <w:pPr>
         <w:pStyle w:val="berschrift1"/>
+        <w:numPr>
+          <w:numberingChange w:id="47" w:author="Alexander Schulze" w:date="2012-05-27T16:50:00Z" w:original=""/>
+        </w:numPr>
       </w:pPr>
       <w:r>
         <w:rPr>
@@ -1177,10 +1532,10 @@
                     </pic:cNvPicPr>
                   </pic:nvPicPr>
                   <pic:blipFill>
-                    <a:blip r:embed="rId16">
+                    <a:blip r:embed="rId10">
                       <a:extLst>
                         <a:ext uri="{28A0092B-C50C-407E-A947-70E740481C1C}">
-                          <a14:useLocalDpi xmlns:a14="http://schemas.microsoft.com/office/drawing/2010/main" xmlns:pic="http://schemas.openxmlformats.org/drawingml/2006/picture" xmlns:a="http://schemas.openxmlformats.org/drawingml/2006/main" xmlns:wps="http://schemas.microsoft.com/office/word/2010/wordprocessingShape" xmlns:wne="http://schemas.microsoft.com/office/word/2006/wordml" xmlns:wpi="http://schemas.microsoft.com/office/word/2010/wordprocessingInk" xmlns:wpg="http://schemas.microsoft.com/office/word/2010/wordprocessingGroup" xmlns:w14="http://schemas.microsoft.com/office/word/2010/wordml" xmlns:w="http://schemas.openxmlformats.org/wordprocessingml/2006/main" xmlns:w10="urn:schemas-microsoft-com:office:word" xmlns:wp="http://schemas.openxmlformats.org/drawingml/2006/wordprocessingDrawing" xmlns:wp14="http://schemas.microsoft.com/office/word/2010/wordprocessingDrawing" xmlns:v="urn:schemas-microsoft-com:vml" xmlns:m="http://schemas.openxmlformats.org/officeDocument/2006/math" xmlns:r="http://schemas.openxmlformats.org/officeDocument/2006/relationships" xmlns:o="urn:schemas-microsoft-com:office:office" xmlns:mc="http://schemas.openxmlformats.org/markup-compatibility/2006" xmlns:wpc="http://schemas.microsoft.com/office/word/2010/wordprocessingCanvas" xmlns="" val="0"/>
+                          <a14:useLocalDpi xmlns="" xmlns:wpc="http://schemas.microsoft.com/office/word/2010/wordprocessingCanvas" xmlns:mc="http://schemas.openxmlformats.org/markup-compatibility/2006" xmlns:o="urn:schemas-microsoft-com:office:office" xmlns:r="http://schemas.openxmlformats.org/officeDocument/2006/relationships" xmlns:m="http://schemas.openxmlformats.org/officeDocument/2006/math" xmlns:v="urn:schemas-microsoft-com:vml" xmlns:wp14="http://schemas.microsoft.com/office/word/2010/wordprocessingDrawing" xmlns:wp="http://schemas.openxmlformats.org/drawingml/2006/wordprocessingDrawing" xmlns:w10="urn:schemas-microsoft-com:office:word" xmlns:w="http://schemas.openxmlformats.org/wordprocessingml/2006/main" xmlns:w14="http://schemas.microsoft.com/office/word/2010/wordml" xmlns:wpg="http://schemas.microsoft.com/office/word/2010/wordprocessingGroup" xmlns:wpi="http://schemas.microsoft.com/office/word/2010/wordprocessingInk" xmlns:wne="http://schemas.microsoft.com/office/word/2006/wordml" xmlns:wps="http://schemas.microsoft.com/office/word/2010/wordprocessingShape" xmlns:a="http://schemas.openxmlformats.org/drawingml/2006/main" xmlns:pic="http://schemas.openxmlformats.org/drawingml/2006/picture" xmlns:a14="http://schemas.microsoft.com/office/drawing/2010/main" xmlns:mv="urn:schemas-microsoft-com:mac:vml" xmlns:ve="http://schemas.openxmlformats.org/markup-compatibility/2006" xmlns:mo="http://schemas.microsoft.com/office/mac/office/2008/main" val="0"/>
                         </a:ext>
                       </a:extLst>
                     </a:blip>
@@ -1247,15 +1602,48 @@
     <w:p>
       <w:pPr>
         <w:pStyle w:val="berschrift1"/>
-        <w:rPr>
-          <w:lang w:val="en-US"/>
-        </w:rPr>
-      </w:pPr>
-      <w:r>
-        <w:rPr>
-          <w:lang w:val="en-US"/>
-        </w:rPr>
-        <w:t>Description of elements:</w:t>
+        <w:numPr>
+          <w:numberingChange w:id="48" w:author="Alexander Schulze" w:date="2012-05-27T16:50:00Z" w:original=""/>
+        </w:numPr>
+        <w:rPr>
+          <w:lang w:val="en-US"/>
+        </w:rPr>
+      </w:pPr>
+      <w:r>
+        <w:rPr>
+          <w:lang w:val="en-US"/>
+        </w:rPr>
+        <w:t xml:space="preserve">Description of </w:t>
+      </w:r>
+      <w:ins w:id="49" w:author="Alexander Schulze" w:date="2012-05-27T17:11:00Z">
+        <w:r>
+          <w:rPr>
+            <w:lang w:val="en-US"/>
+          </w:rPr>
+          <w:t xml:space="preserve">the </w:t>
+        </w:r>
+      </w:ins>
+      <w:del w:id="50" w:author="Alexander Schulze" w:date="2012-05-27T17:10:00Z">
+        <w:r>
+          <w:rPr>
+            <w:lang w:val="en-US"/>
+          </w:rPr>
+          <w:delText>elements</w:delText>
+        </w:r>
+      </w:del>
+      <w:ins w:id="51" w:author="Alexander Schulze" w:date="2012-05-27T17:10:00Z">
+        <w:r>
+          <w:rPr>
+            <w:lang w:val="en-US"/>
+          </w:rPr>
+          <w:t>folders</w:t>
+        </w:r>
+      </w:ins>
+      <w:r>
+        <w:rPr>
+          <w:lang w:val="en-US"/>
+        </w:rPr>
+        <w:t>:</w:t>
       </w:r>
     </w:p>
     <w:p>
@@ -1302,6 +1690,17 @@
         </w:rPr>
         <w:t>This directory contains the configuration file of the application "config.xml", containing all data necessary for the application to start.</w:t>
       </w:r>
+      <w:ins w:id="52" w:author="Alexander Schulze" w:date="2012-05-27T17:11:00Z">
+        <w:r>
+          <w:rPr>
+            <w:rFonts w:ascii="Arial" w:hAnsi="Arial" w:cs="Arial"/>
+            <w:color w:val="000000"/>
+            <w:kern w:val="0"/>
+            <w:lang w:val="en-US"/>
+          </w:rPr>
+          <w:t xml:space="preserve"> Don’t miss to explain the content and options of the config.xml in the Administrator manual.</w:t>
+        </w:r>
+      </w:ins>
     </w:p>
     <w:p>
       <w:pPr>
@@ -1482,8 +1881,41 @@
           <w:kern w:val="0"/>
           <w:lang w:val="en-US"/>
         </w:rPr>
-        <w:t xml:space="preserve">Module configuration file generated by the Maven tool. </w:t>
-      </w:r>
+        <w:t xml:space="preserve">Module configuration file </w:t>
+      </w:r>
+      <w:del w:id="53" w:author="Alexander Schulze" w:date="2012-05-27T17:12:00Z">
+        <w:r>
+          <w:rPr>
+            <w:rFonts w:ascii="Arial" w:hAnsi="Arial" w:cs="Arial"/>
+            <w:color w:val="000000"/>
+            <w:kern w:val="0"/>
+            <w:lang w:val="en-US"/>
+          </w:rPr>
+          <w:delText xml:space="preserve">generated </w:delText>
+        </w:r>
+      </w:del>
+      <w:ins w:id="54" w:author="Alexander Schulze" w:date="2012-05-27T17:12:00Z">
+        <w:r>
+          <w:rPr>
+            <w:rFonts w:ascii="Arial" w:hAnsi="Arial" w:cs="Arial"/>
+            <w:color w:val="000000"/>
+            <w:kern w:val="0"/>
+            <w:lang w:val="en-US"/>
+          </w:rPr>
+          <w:t xml:space="preserve">required for </w:t>
+        </w:r>
+      </w:ins>
+      <w:del w:id="55" w:author="Alexander Schulze" w:date="2012-05-27T17:12:00Z">
+        <w:r>
+          <w:rPr>
+            <w:rFonts w:ascii="Arial" w:hAnsi="Arial" w:cs="Arial"/>
+            <w:color w:val="000000"/>
+            <w:kern w:val="0"/>
+            <w:lang w:val="en-US"/>
+          </w:rPr>
+          <w:delText xml:space="preserve">by </w:delText>
+        </w:r>
+      </w:del>
       <w:r>
         <w:rPr>
           <w:rFonts w:ascii="Arial" w:hAnsi="Arial" w:cs="Arial"/>
@@ -1491,7 +1923,36 @@
           <w:kern w:val="0"/>
           <w:lang w:val="en-US"/>
         </w:rPr>
-        <w:t>This file defines among other things, the dependencies.</w:t>
+        <w:t xml:space="preserve">the Maven tool. </w:t>
+      </w:r>
+      <w:r>
+        <w:rPr>
+          <w:rFonts w:ascii="Arial" w:hAnsi="Arial" w:cs="Arial"/>
+          <w:color w:val="000000"/>
+          <w:kern w:val="0"/>
+          <w:lang w:val="en-US"/>
+        </w:rPr>
+        <w:t>This file defines among other things</w:t>
+      </w:r>
+      <w:ins w:id="56" w:author="Alexander Schulze" w:date="2012-05-27T17:12:00Z">
+        <w:r>
+          <w:rPr>
+            <w:rFonts w:ascii="Arial" w:hAnsi="Arial" w:cs="Arial"/>
+            <w:color w:val="000000"/>
+            <w:kern w:val="0"/>
+            <w:lang w:val="en-US"/>
+          </w:rPr>
+          <w:t xml:space="preserve"> (a bit more specific please, what things ?)</w:t>
+        </w:r>
+      </w:ins>
+      <w:r>
+        <w:rPr>
+          <w:rFonts w:ascii="Arial" w:hAnsi="Arial" w:cs="Arial"/>
+          <w:color w:val="000000"/>
+          <w:kern w:val="0"/>
+          <w:lang w:val="en-US"/>
+        </w:rPr>
+        <w:t>, the dependencies.</w:t>
       </w:r>
     </w:p>
     <w:p>
@@ -3397,6 +3858,16 @@
         </w:rPr>
         <w:t xml:space="preserve">     </w:t>
       </w:r>
+      <w:ins w:id="57" w:author="Alexander Schulze" w:date="2012-05-27T17:13:00Z">
+        <w:r>
+          <w:rPr>
+            <w:rFonts w:ascii="Arial" w:hAnsi="Arial" w:cs="Arial"/>
+            <w:color w:val="000000"/>
+            <w:lang w:val="en-US"/>
+          </w:rPr>
+          <w:t>Mongo Java Driver twice inside? One should be sufficient to convince the system ;-)</w:t>
+        </w:r>
+      </w:ins>
     </w:p>
     <w:p>
       <w:pPr>
@@ -3444,17 +3915,64 @@
           <w:color w:val="000000"/>
           <w:lang w:val="en-US"/>
         </w:rPr>
-        <w:t xml:space="preserve">The package contains all interfaces </w:t>
-      </w:r>
-      <w:r>
-        <w:rPr>
-          <w:rFonts w:ascii="Arial" w:hAnsi="Arial" w:cs="Arial"/>
-          <w:b/>
-          <w:color w:val="000000"/>
-          <w:lang w:val="en-US"/>
-        </w:rPr>
-        <w:t>org.jwebsocket.watchdog.api</w:t>
-      </w:r>
+        <w:t xml:space="preserve">The package </w:t>
+      </w:r>
+      <w:ins w:id="58" w:author="Alexander Schulze" w:date="2012-05-27T17:15:00Z">
+        <w:r>
+          <w:rPr>
+            <w:rFonts w:ascii="Arial" w:hAnsi="Arial" w:cs="Arial"/>
+            <w:b/>
+            <w:color w:val="000000"/>
+            <w:lang w:val="en-US"/>
+          </w:rPr>
+          <w:t>org.jwebsocket.watchdog.api</w:t>
+        </w:r>
+        <w:r>
+          <w:rPr>
+            <w:rFonts w:ascii="Arial" w:hAnsi="Arial" w:cs="Arial"/>
+            <w:color w:val="000000"/>
+            <w:lang w:val="en-US"/>
+          </w:rPr>
+          <w:t xml:space="preserve"> </w:t>
+        </w:r>
+      </w:ins>
+      <w:r>
+        <w:rPr>
+          <w:rFonts w:ascii="Arial" w:hAnsi="Arial" w:cs="Arial"/>
+          <w:color w:val="000000"/>
+          <w:lang w:val="en-US"/>
+        </w:rPr>
+        <w:t>contains all interfaces</w:t>
+      </w:r>
+      <w:ins w:id="59" w:author="Alexander Schulze" w:date="2012-05-27T17:15:00Z">
+        <w:r>
+          <w:rPr>
+            <w:rFonts w:ascii="Arial" w:hAnsi="Arial" w:cs="Arial"/>
+            <w:color w:val="000000"/>
+            <w:lang w:val="en-US"/>
+          </w:rPr>
+          <w:t>, like shown in the below table:</w:t>
+        </w:r>
+      </w:ins>
+      <w:del w:id="60" w:author="Alexander Schulze" w:date="2012-05-27T17:15:00Z">
+        <w:r>
+          <w:rPr>
+            <w:rFonts w:ascii="Arial" w:hAnsi="Arial" w:cs="Arial"/>
+            <w:color w:val="000000"/>
+            <w:lang w:val="en-US"/>
+          </w:rPr>
+          <w:delText xml:space="preserve"> </w:delText>
+        </w:r>
+        <w:r>
+          <w:rPr>
+            <w:rFonts w:ascii="Arial" w:hAnsi="Arial" w:cs="Arial"/>
+            <w:b/>
+            <w:color w:val="000000"/>
+            <w:lang w:val="en-US"/>
+          </w:rPr>
+          <w:delText>org.jwebsocket.watchdog.api</w:delText>
+        </w:r>
+      </w:del>
     </w:p>
     <w:tbl>
       <w:tblPr>
@@ -3552,14 +4070,12 @@
               <w:rPr>
                 <w:rFonts w:ascii="Arial" w:hAnsi="Arial" w:cs="Arial"/>
                 <w:color w:val="000000"/>
-                <w:lang/>
               </w:rPr>
             </w:pPr>
             <w:r>
               <w:rPr>
                 <w:rFonts w:ascii="Arial" w:hAnsi="Arial" w:cs="Arial"/>
                 <w:color w:val="000000"/>
-                <w:lang/>
               </w:rPr>
               <w:t>IMongoDocument</w:t>
             </w:r>
@@ -3615,14 +4131,12 @@
               <w:rPr>
                 <w:rFonts w:ascii="Arial" w:hAnsi="Arial" w:cs="Arial"/>
                 <w:color w:val="000000"/>
-                <w:lang/>
               </w:rPr>
             </w:pPr>
             <w:r>
               <w:rPr>
                 <w:rFonts w:ascii="Arial" w:hAnsi="Arial" w:cs="Arial"/>
                 <w:color w:val="000000"/>
-                <w:lang/>
               </w:rPr>
               <w:t>INotifier</w:t>
             </w:r>
@@ -3741,14 +4255,12 @@
               <w:rPr>
                 <w:rFonts w:ascii="Arial" w:hAnsi="Arial" w:cs="Arial"/>
                 <w:color w:val="000000"/>
-                <w:lang/>
               </w:rPr>
             </w:pPr>
             <w:r>
               <w:rPr>
                 <w:rFonts w:ascii="Arial" w:hAnsi="Arial" w:cs="Arial"/>
                 <w:color w:val="000000"/>
-                <w:lang/>
               </w:rPr>
               <w:t>ITest</w:t>
             </w:r>
@@ -3770,14 +4282,12 @@
               <w:rPr>
                 <w:rFonts w:ascii="Arial" w:hAnsi="Arial" w:cs="Arial"/>
                 <w:color w:val="000000"/>
-                <w:lang/>
               </w:rPr>
             </w:pPr>
             <w:r>
               <w:rPr>
                 <w:rFonts w:ascii="Arial" w:hAnsi="Arial" w:cs="Arial"/>
                 <w:color w:val="000000"/>
-                <w:lang/>
               </w:rPr>
               <w:t>D</w:t>
             </w:r>
@@ -3785,7 +4295,6 @@
               <w:rPr>
                 <w:rFonts w:ascii="Arial" w:hAnsi="Arial" w:cs="Arial"/>
                 <w:color w:val="000000"/>
-                <w:lang/>
               </w:rPr>
               <w:t>efines the tests.</w:t>
             </w:r>
@@ -3812,14 +4321,12 @@
               <w:rPr>
                 <w:rFonts w:ascii="Arial" w:hAnsi="Arial" w:cs="Arial"/>
                 <w:color w:val="000000"/>
-                <w:lang/>
               </w:rPr>
             </w:pPr>
             <w:r>
               <w:rPr>
                 <w:rFonts w:ascii="Arial" w:hAnsi="Arial" w:cs="Arial"/>
                 <w:color w:val="000000"/>
-                <w:lang/>
               </w:rPr>
               <w:t>ITestManager</w:t>
             </w:r>
@@ -3848,15 +4355,31 @@
               <w:rPr>
                 <w:rFonts w:ascii="Arial" w:hAnsi="Arial" w:cs="Arial"/>
                 <w:color w:val="000000"/>
-                <w:lang/>
               </w:rPr>
-              <w:t>Managing</w:t>
+              <w:t>Manag</w:t>
             </w:r>
+            <w:ins w:id="61" w:author="Alexander Schulze" w:date="2012-05-27T17:16:00Z">
+              <w:r>
+                <w:rPr>
+                  <w:rFonts w:ascii="Arial" w:hAnsi="Arial" w:cs="Arial"/>
+                  <w:color w:val="000000"/>
+                </w:rPr>
+                <w:t>es</w:t>
+              </w:r>
+            </w:ins>
+            <w:del w:id="62" w:author="Alexander Schulze" w:date="2012-05-27T17:16:00Z">
+              <w:r>
+                <w:rPr>
+                  <w:rFonts w:ascii="Arial" w:hAnsi="Arial" w:cs="Arial"/>
+                  <w:color w:val="000000"/>
+                </w:rPr>
+                <w:delText>ing</w:delText>
+              </w:r>
+            </w:del>
             <w:r>
               <w:rPr>
                 <w:rFonts w:ascii="Arial" w:hAnsi="Arial" w:cs="Arial"/>
                 <w:color w:val="000000"/>
-                <w:lang/>
               </w:rPr>
               <w:t xml:space="preserve"> the tests.</w:t>
             </w:r>
@@ -3883,14 +4406,12 @@
               <w:rPr>
                 <w:rFonts w:ascii="Arial" w:hAnsi="Arial" w:cs="Arial"/>
                 <w:color w:val="000000"/>
-                <w:lang/>
               </w:rPr>
             </w:pPr>
             <w:r>
               <w:rPr>
                 <w:rFonts w:ascii="Arial" w:hAnsi="Arial" w:cs="Arial"/>
                 <w:color w:val="000000"/>
-                <w:lang/>
               </w:rPr>
               <w:t>ITestReport</w:t>
             </w:r>
@@ -4009,14 +4530,12 @@
               <w:rPr>
                 <w:rFonts w:ascii="Arial" w:hAnsi="Arial" w:cs="Arial"/>
                 <w:color w:val="000000"/>
-                <w:lang/>
               </w:rPr>
             </w:pPr>
             <w:r>
               <w:rPr>
                 <w:rFonts w:ascii="Arial" w:hAnsi="Arial" w:cs="Arial"/>
                 <w:color w:val="000000"/>
-                <w:lang/>
               </w:rPr>
               <w:t>IWatchDogTaskService</w:t>
             </w:r>
@@ -4072,14 +4591,12 @@
               <w:rPr>
                 <w:rFonts w:ascii="Arial" w:hAnsi="Arial" w:cs="Arial"/>
                 <w:color w:val="000000"/>
-                <w:lang/>
               </w:rPr>
             </w:pPr>
             <w:r>
               <w:rPr>
                 <w:rFonts w:ascii="Arial" w:hAnsi="Arial" w:cs="Arial"/>
                 <w:color w:val="000000"/>
-                <w:lang/>
               </w:rPr>
               <w:t>IWatchDogTest</w:t>
             </w:r>
@@ -4198,14 +4715,12 @@
               <w:rPr>
                 <w:rFonts w:ascii="Arial" w:hAnsi="Arial" w:cs="Arial"/>
                 <w:color w:val="000000"/>
-                <w:lang/>
               </w:rPr>
             </w:pPr>
             <w:r>
               <w:rPr>
                 <w:rFonts w:ascii="Arial" w:hAnsi="Arial" w:cs="Arial"/>
                 <w:color w:val="000000"/>
-                <w:lang/>
               </w:rPr>
               <w:t>IWatchDogTestService</w:t>
             </w:r>
@@ -4252,6 +4767,9 @@
     <w:p>
       <w:pPr>
         <w:pStyle w:val="berschrift1"/>
+        <w:numPr>
+          <w:numberingChange w:id="63" w:author="Alexander Schulze" w:date="2012-05-27T16:50:00Z" w:original=""/>
+        </w:numPr>
         <w:rPr>
           <w:sz w:val="28"/>
           <w:szCs w:val="28"/>
@@ -4273,17 +4791,54 @@
           <w:color w:val="000000"/>
           <w:lang w:val="en-US"/>
         </w:rPr>
-        <w:t xml:space="preserve">The package contains </w:t>
-      </w:r>
-      <w:r>
-        <w:rPr>
-          <w:rFonts w:ascii="Arial" w:hAnsi="Arial" w:cs="Arial"/>
-          <w:b/>
-          <w:color w:val="000000"/>
-          <w:lang w:val="en-US"/>
-        </w:rPr>
-        <w:t>org.jwebsocket.watchdog.executor</w:t>
-      </w:r>
+        <w:t xml:space="preserve">The package </w:t>
+      </w:r>
+      <w:ins w:id="64" w:author="Alexander Schulze" w:date="2012-05-27T17:15:00Z">
+        <w:r>
+          <w:rPr>
+            <w:rFonts w:ascii="Arial" w:hAnsi="Arial" w:cs="Arial"/>
+            <w:b/>
+            <w:color w:val="000000"/>
+            <w:lang w:val="en-US"/>
+          </w:rPr>
+          <w:t>org.jwebsocket.watchdog.executor</w:t>
+        </w:r>
+        <w:r>
+          <w:rPr>
+            <w:rFonts w:ascii="Arial" w:hAnsi="Arial" w:cs="Arial"/>
+            <w:color w:val="000000"/>
+            <w:lang w:val="en-US"/>
+          </w:rPr>
+          <w:t xml:space="preserve"> </w:t>
+        </w:r>
+      </w:ins>
+      <w:r>
+        <w:rPr>
+          <w:rFonts w:ascii="Arial" w:hAnsi="Arial" w:cs="Arial"/>
+          <w:color w:val="000000"/>
+          <w:lang w:val="en-US"/>
+        </w:rPr>
+        <w:t>contains</w:t>
+      </w:r>
+      <w:del w:id="65" w:author="Alexander Schulze" w:date="2012-05-27T17:15:00Z">
+        <w:r>
+          <w:rPr>
+            <w:rFonts w:ascii="Arial" w:hAnsi="Arial" w:cs="Arial"/>
+            <w:color w:val="000000"/>
+            <w:lang w:val="en-US"/>
+          </w:rPr>
+          <w:delText xml:space="preserve"> </w:delText>
+        </w:r>
+        <w:r>
+          <w:rPr>
+            <w:rFonts w:ascii="Arial" w:hAnsi="Arial" w:cs="Arial"/>
+            <w:b/>
+            <w:color w:val="000000"/>
+            <w:lang w:val="en-US"/>
+          </w:rPr>
+          <w:delText>org.jwebsocket.watchdog.executor</w:delText>
+        </w:r>
+      </w:del>
       <w:r>
         <w:rPr>
           <w:rFonts w:ascii="Arial" w:hAnsi="Arial" w:cs="Arial"/>
@@ -4396,14 +4951,12 @@
               <w:rPr>
                 <w:rFonts w:ascii="Arial" w:hAnsi="Arial" w:cs="Arial"/>
                 <w:color w:val="000000"/>
-                <w:lang/>
               </w:rPr>
             </w:pPr>
             <w:r>
               <w:rPr>
                 <w:rFonts w:ascii="Arial" w:hAnsi="Arial" w:cs="Arial"/>
                 <w:color w:val="000000"/>
-                <w:lang/>
               </w:rPr>
               <w:t>TaskExecutor</w:t>
             </w:r>
@@ -4458,15 +5011,38 @@
         <w:rPr>
           <w:lang w:val="en-US"/>
         </w:rPr>
-        <w:t>The package contains</w:t>
-      </w:r>
-      <w:r>
-        <w:rPr>
-          <w:b/>
-          <w:lang w:val="en-US"/>
-        </w:rPr>
-        <w:t xml:space="preserve"> org.jwebsocket.watchdog.listener</w:t>
-      </w:r>
+        <w:t xml:space="preserve">The package </w:t>
+      </w:r>
+      <w:ins w:id="66" w:author="Alexander Schulze" w:date="2012-05-27T17:15:00Z">
+        <w:r>
+          <w:rPr>
+            <w:b/>
+            <w:lang w:val="en-US"/>
+          </w:rPr>
+          <w:t>org.jwebsocket.watchdog.listener</w:t>
+        </w:r>
+        <w:r>
+          <w:rPr>
+            <w:lang w:val="en-US"/>
+          </w:rPr>
+          <w:t xml:space="preserve"> </w:t>
+        </w:r>
+      </w:ins>
+      <w:r>
+        <w:rPr>
+          <w:lang w:val="en-US"/>
+        </w:rPr>
+        <w:t>contains</w:t>
+      </w:r>
+      <w:del w:id="67" w:author="Alexander Schulze" w:date="2012-05-27T17:15:00Z">
+        <w:r>
+          <w:rPr>
+            <w:b/>
+            <w:lang w:val="en-US"/>
+          </w:rPr>
+          <w:delText xml:space="preserve"> org.jwebsocket.watchdog.listener</w:delText>
+        </w:r>
+      </w:del>
       <w:r>
         <w:rPr>
           <w:lang w:val="en-US"/>
@@ -4570,14 +5146,12 @@
               <w:rPr>
                 <w:rFonts w:ascii="Arial" w:hAnsi="Arial" w:cs="Arial"/>
                 <w:color w:val="000000"/>
-                <w:lang/>
               </w:rPr>
             </w:pPr>
             <w:r>
               <w:rPr>
                 <w:rFonts w:ascii="Arial" w:hAnsi="Arial" w:cs="Arial"/>
                 <w:color w:val="000000"/>
-                <w:lang/>
               </w:rPr>
               <w:t>WatchDogMailListener</w:t>
             </w:r>
@@ -4633,14 +5207,12 @@
               <w:rPr>
                 <w:rFonts w:ascii="Arial" w:hAnsi="Arial" w:cs="Arial"/>
                 <w:color w:val="000000"/>
-                <w:lang/>
               </w:rPr>
             </w:pPr>
             <w:r>
               <w:rPr>
                 <w:rFonts w:ascii="Arial" w:hAnsi="Arial" w:cs="Arial"/>
                 <w:color w:val="000000"/>
-                <w:lang/>
               </w:rPr>
               <w:t>WatchDogTestListener</w:t>
             </w:r>
@@ -4687,36 +5259,104 @@
     <w:p>
       <w:pPr>
         <w:rPr>
-          <w:rFonts w:ascii="Arial" w:hAnsi="Arial" w:cs="Arial"/>
-          <w:color w:val="000000"/>
-          <w:lang w:val="en-US"/>
-        </w:rPr>
-      </w:pPr>
-      <w:r>
-        <w:rPr>
-          <w:rFonts w:ascii="Arial" w:hAnsi="Arial" w:cs="Arial"/>
-          <w:color w:val="000000"/>
-          <w:lang w:val="en-US"/>
-        </w:rPr>
-        <w:t xml:space="preserve">The package contains the implementation </w:t>
-      </w:r>
-      <w:r>
-        <w:rPr>
-          <w:rFonts w:ascii="Arial" w:hAnsi="Arial" w:cs="Arial"/>
-          <w:b/>
-          <w:color w:val="000000"/>
-          <w:lang w:val="en-US"/>
-        </w:rPr>
-        <w:t>org.jwebsocket.watchdog.test.impl</w:t>
-      </w:r>
-      <w:r>
-        <w:rPr>
-          <w:rFonts w:ascii="Arial" w:hAnsi="Arial" w:cs="Arial"/>
-          <w:color w:val="000000"/>
-          <w:lang w:val="en-US"/>
-        </w:rPr>
-        <w:t xml:space="preserve"> a basic test example:</w:t>
-      </w:r>
+          <w:ins w:id="68" w:author="Alexander Schulze" w:date="2012-05-27T17:17:00Z"/>
+          <w:rFonts w:ascii="Arial" w:hAnsi="Arial" w:cs="Arial"/>
+          <w:color w:val="000000"/>
+          <w:lang w:val="en-US"/>
+        </w:rPr>
+      </w:pPr>
+      <w:r>
+        <w:rPr>
+          <w:rFonts w:ascii="Arial" w:hAnsi="Arial" w:cs="Arial"/>
+          <w:color w:val="000000"/>
+          <w:lang w:val="en-US"/>
+        </w:rPr>
+        <w:t xml:space="preserve">The package </w:t>
+      </w:r>
+      <w:ins w:id="69" w:author="Alexander Schulze" w:date="2012-05-27T17:19:00Z">
+        <w:r>
+          <w:rPr>
+            <w:rFonts w:ascii="Arial" w:hAnsi="Arial" w:cs="Arial"/>
+            <w:b/>
+            <w:color w:val="000000"/>
+            <w:lang w:val="en-US"/>
+          </w:rPr>
+          <w:t>org.jwebsocket.watchdog.test.impl</w:t>
+        </w:r>
+        <w:r>
+          <w:rPr>
+            <w:rFonts w:ascii="Arial" w:hAnsi="Arial" w:cs="Arial"/>
+            <w:color w:val="000000"/>
+            <w:lang w:val="en-US"/>
+          </w:rPr>
+          <w:t xml:space="preserve"> </w:t>
+        </w:r>
+      </w:ins>
+      <w:r>
+        <w:rPr>
+          <w:rFonts w:ascii="Arial" w:hAnsi="Arial" w:cs="Arial"/>
+          <w:color w:val="000000"/>
+          <w:lang w:val="en-US"/>
+        </w:rPr>
+        <w:t>contains the implementation</w:t>
+      </w:r>
+      <w:ins w:id="70" w:author="Alexander Schulze" w:date="2012-05-27T17:19:00Z">
+        <w:r>
+          <w:rPr>
+            <w:rFonts w:ascii="Arial" w:hAnsi="Arial" w:cs="Arial"/>
+            <w:color w:val="000000"/>
+            <w:lang w:val="en-US"/>
+          </w:rPr>
+          <w:t>,</w:t>
+        </w:r>
+      </w:ins>
+      <w:r>
+        <w:rPr>
+          <w:rFonts w:ascii="Arial" w:hAnsi="Arial" w:cs="Arial"/>
+          <w:color w:val="000000"/>
+          <w:lang w:val="en-US"/>
+        </w:rPr>
+        <w:t xml:space="preserve"> </w:t>
+      </w:r>
+      <w:del w:id="71" w:author="Alexander Schulze" w:date="2012-05-27T17:19:00Z">
+        <w:r>
+          <w:rPr>
+            <w:rFonts w:ascii="Arial" w:hAnsi="Arial" w:cs="Arial"/>
+            <w:b/>
+            <w:color w:val="000000"/>
+            <w:lang w:val="en-US"/>
+          </w:rPr>
+          <w:delText>org.jwebsocket.watchdog.test.impl</w:delText>
+        </w:r>
+        <w:r>
+          <w:rPr>
+            <w:rFonts w:ascii="Arial" w:hAnsi="Arial" w:cs="Arial"/>
+            <w:color w:val="000000"/>
+            <w:lang w:val="en-US"/>
+          </w:rPr>
+          <w:delText xml:space="preserve"> </w:delText>
+        </w:r>
+      </w:del>
+      <w:r>
+        <w:rPr>
+          <w:rFonts w:ascii="Arial" w:hAnsi="Arial" w:cs="Arial"/>
+          <w:color w:val="000000"/>
+          <w:lang w:val="en-US"/>
+        </w:rPr>
+        <w:t>a basic test example:</w:t>
+      </w:r>
+    </w:p>
+    <w:p>
+      <w:pPr>
+        <w:numPr>
+          <w:ins w:id="72" w:author="Alexander Schulze" w:date="2012-05-27T17:17:00Z"/>
+        </w:numPr>
+        <w:rPr>
+          <w:rFonts w:ascii="Arial" w:hAnsi="Arial" w:cs="Arial"/>
+          <w:color w:val="000000"/>
+          <w:lang w:val="en-US"/>
+        </w:rPr>
+      </w:pPr>
     </w:p>
     <w:tbl>
       <w:tblPr>
@@ -4814,14 +5454,12 @@
               <w:rPr>
                 <w:rFonts w:ascii="Arial" w:hAnsi="Arial" w:cs="Arial"/>
                 <w:color w:val="000000"/>
-                <w:lang/>
               </w:rPr>
             </w:pPr>
             <w:r>
               <w:rPr>
                 <w:rFonts w:ascii="Arial" w:hAnsi="Arial" w:cs="Arial"/>
                 <w:color w:val="000000"/>
-                <w:lang/>
               </w:rPr>
               <w:t>BasicTest</w:t>
             </w:r>
@@ -4944,6 +5582,15 @@
         </w:rPr>
         <w:t>View Standard Template Code:</w:t>
       </w:r>
+      <w:ins w:id="73" w:author="Alexander Schulze" w:date="2012-05-27T17:20:00Z">
+        <w:r>
+          <w:rPr>
+            <w:rFonts w:ascii="Arial" w:hAnsi="Arial" w:cs="Arial"/>
+            <w:lang w:val="en-US"/>
+          </w:rPr>
+          <w:t xml:space="preserve"> Well, this cannot be accessed from anywhere outside, please provide in the SVN or remove this from here.</w:t>
+        </w:r>
+      </w:ins>
     </w:p>
     <w:p>
       <w:pPr>
@@ -4951,7 +5598,7 @@
           <w:rStyle w:val="Link"/>
         </w:rPr>
       </w:pPr>
-      <w:hyperlink r:id="rId17" w:history="1">
+      <w:hyperlink r:id="rId11" w:history="1">
         <w:r>
           <w:rPr>
             <w:rStyle w:val="Link"/>
@@ -6981,6 +7628,9 @@
     <w:p>
       <w:pPr>
         <w:pStyle w:val="berschrift1"/>
+        <w:numPr>
+          <w:numberingChange w:id="74" w:author="Alexander Schulze" w:date="2012-05-27T16:50:00Z" w:original=""/>
+        </w:numPr>
         <w:rPr>
           <w:sz w:val="28"/>
           <w:szCs w:val="28"/>
@@ -6990,6 +7640,40 @@
     <w:p>
       <w:pPr>
         <w:pStyle w:val="berschrift1"/>
+        <w:numPr>
+          <w:ins w:id="75" w:author="Alexander Schulze" w:date="2012-05-27T17:25:00Z"/>
+        </w:numPr>
+        <w:rPr>
+          <w:ins w:id="76" w:author="Alexander Schulze" w:date="2012-05-27T17:25:00Z"/>
+        </w:rPr>
+      </w:pPr>
+      <w:ins w:id="77" w:author="Alexander Schulze" w:date="2012-05-27T17:25:00Z">
+        <w:r>
+          <w:t>What about the SMS service here?</w:t>
+        </w:r>
+      </w:ins>
+    </w:p>
+    <w:p>
+      <w:pPr>
+        <w:numPr>
+          <w:ins w:id="78" w:author="Alexander Schulze" w:date="2012-05-27T17:25:00Z"/>
+        </w:numPr>
+        <w:rPr>
+          <w:ins w:id="79" w:author="Alexander Schulze" w:date="2012-05-27T17:25:00Z"/>
+        </w:rPr>
+        <w:pPrChange w:id="80" w:author="Alexander Schulze" w:date="2012-05-27T17:25:00Z">
+          <w:pPr>
+            <w:pStyle w:val="berschrift1"/>
+          </w:pPr>
+        </w:pPrChange>
+      </w:pPr>
+    </w:p>
+    <w:p>
+      <w:pPr>
+        <w:pStyle w:val="berschrift1"/>
+        <w:numPr>
+          <w:numberingChange w:id="81" w:author="Alexander Schulze" w:date="2012-05-27T16:50:00Z" w:original=""/>
+        </w:numPr>
       </w:pPr>
       <w:r>
         <w:t xml:space="preserve">5. </w:t>
@@ -7110,6 +7794,12 @@
       </w:r>
     </w:p>
     <w:sectPr>
+      <w:headerReference w:type="even" r:id="rId12"/>
+      <w:headerReference w:type="default" r:id="rId13"/>
+      <w:footerReference w:type="even" r:id="rId14"/>
+      <w:footerReference w:type="default" r:id="rId15"/>
+      <w:headerReference w:type="first" r:id="rId16"/>
+      <w:footerReference w:type="first" r:id="rId17"/>
       <w:type w:val="continuous"/>
       <w:pgSz w:w="11906" w:h="16838"/>
       <w:pgMar w:top="2418" w:right="1701" w:bottom="1417" w:left="1701" w:header="849" w:gutter="0"/>
@@ -10480,7 +11170,7 @@
 </file>
 
 <file path=customXml/itemProps1.xml><?xml version="1.0" encoding="utf-8"?>
-<ds:datastoreItem xmlns:ds="http://schemas.openxmlformats.org/officeDocument/2006/customXml" ds:itemID="{5030139E-A170-2043-8190-E3797D28C743}">
+<ds:datastoreItem xmlns:ds="http://schemas.openxmlformats.org/officeDocument/2006/customXml" ds:itemID="{1A09BF33-8128-8044-B98D-358C88E956B0}">
   <ds:schemaRefs>
     <ds:schemaRef ds:uri="http://schemas.openxmlformats.org/officeDocument/2006/bibliography"/>
   </ds:schemaRefs>

</xml_diff>